<commit_message>
Fix #125 fix #18
</commit_message>
<xml_diff>
--- a/docassemble/USCISApplications/data/templates/TPS_addendum_transit.docx
+++ b/docassemble/USCISApplications/data/templates/TPS_addendum_transit.docx
@@ -115,8 +115,47 @@
         </w:rPr>
         <w:t xml:space="preserve"> }}</w:t>
       </w:r>
-      <w:bookmarkStart w:id="0" w:name="_GoBack"/>
-      <w:bookmarkEnd w:id="0"/>
+    </w:p>
+    <w:p/>
+    <w:p>
+      <w:pPr>
+        <w:rPr>
+          <w:sz w:val="24"/>
+          <w:szCs w:val="24"/>
+        </w:rPr>
+      </w:pPr>
+      <w:r>
+        <w:t xml:space="preserve">{%p if </w:t>
+      </w:r>
+      <w:r>
+        <w:t>users[</w:t>
+      </w:r>
+      <w:proofErr w:type="spellStart"/>
+      <w:r>
+        <w:t>i</w:t>
+      </w:r>
+      <w:proofErr w:type="spellEnd"/>
+      <w:r>
+        <w:t>].</w:t>
+      </w:r>
+      <w:proofErr w:type="spellStart"/>
+      <w:r>
+        <w:t>traveled_through_central_america</w:t>
+      </w:r>
+      <w:proofErr w:type="spellEnd"/>
+      <w:r>
+        <w:t xml:space="preserve"> %}</w:t>
+      </w:r>
+      <w:r>
+        <w:br/>
+      </w:r>
+      <w:r>
+        <w:rPr>
+          <w:sz w:val="24"/>
+          <w:szCs w:val="24"/>
+        </w:rPr>
+        <w:t>After leaving Venezuela, I transited through Colombia, Panama, Costa Rica, Nicaragua, Honduras, Guatemala, and Mexico before arriving in the United States. I did not have status in any of these countries.</w:t>
+      </w:r>
     </w:p>
     <w:p>
       <w:pPr>
@@ -126,15 +165,133 @@
         </w:rPr>
       </w:pPr>
       <w:r>
-        <w:br/>
-      </w:r>
-      <w:r>
-        <w:rPr>
-          <w:sz w:val="24"/>
-          <w:szCs w:val="24"/>
-        </w:rPr>
-        <w:t>After leaving Venezuela, I transited through Colombia, Panama, Costa Rica, Nicaragua, Honduras, Guatemala, and Mexico before arriving in the United States. I did not have status in any of these countries.</w:t>
-      </w:r>
+        <w:rPr>
+          <w:sz w:val="24"/>
+          <w:szCs w:val="24"/>
+        </w:rPr>
+        <w:t>{%p else %}</w:t>
+      </w:r>
+    </w:p>
+    <w:p>
+      <w:r>
+        <w:t xml:space="preserve">After leaving my home country, I transited through {{ </w:t>
+      </w:r>
+      <w:r>
+        <w:t>users[</w:t>
+      </w:r>
+      <w:proofErr w:type="spellStart"/>
+      <w:r>
+        <w:t>i</w:t>
+      </w:r>
+      <w:proofErr w:type="spellEnd"/>
+      <w:r>
+        <w:t>].</w:t>
+      </w:r>
+      <w:proofErr w:type="spellStart"/>
+      <w:r>
+        <w:t>traveled_through_other_countries</w:t>
+      </w:r>
+      <w:proofErr w:type="spellEnd"/>
+      <w:r>
+        <w:t xml:space="preserve"> }} before arriving in the United States. </w:t>
+      </w:r>
+    </w:p>
+    <w:p>
+      <w:r>
+        <w:t xml:space="preserve">{%p if </w:t>
+      </w:r>
+      <w:r>
+        <w:t>users[</w:t>
+      </w:r>
+      <w:proofErr w:type="spellStart"/>
+      <w:r>
+        <w:t>i</w:t>
+      </w:r>
+      <w:proofErr w:type="spellEnd"/>
+      <w:r>
+        <w:t>].</w:t>
+      </w:r>
+      <w:proofErr w:type="spellStart"/>
+      <w:r>
+        <w:t>has_immigration_status_in_countries_traveled_through</w:t>
+      </w:r>
+      <w:proofErr w:type="spellEnd"/>
+      <w:r>
+        <w:t xml:space="preserve"> %}</w:t>
+      </w:r>
+    </w:p>
+    <w:p>
+      <w:r>
+        <w:t>My status was {{ fix_punctuation(</w:t>
+      </w:r>
+      <w:r>
+        <w:t>users[i].immigration_status_in_countries_traveled_through</w:t>
+      </w:r>
+      <w:r>
+        <w:t>) }}</w:t>
+      </w:r>
+    </w:p>
+    <w:p>
+      <w:pPr>
+        <w:rPr>
+          <w:sz w:val="24"/>
+          <w:szCs w:val="24"/>
+        </w:rPr>
+      </w:pPr>
+      <w:r>
+        <w:rPr>
+          <w:sz w:val="24"/>
+          <w:szCs w:val="24"/>
+        </w:rPr>
+        <w:t>{%p else %}</w:t>
+      </w:r>
+    </w:p>
+    <w:p>
+      <w:pPr>
+        <w:rPr>
+          <w:sz w:val="24"/>
+          <w:szCs w:val="24"/>
+        </w:rPr>
+      </w:pPr>
+      <w:r>
+        <w:rPr>
+          <w:sz w:val="24"/>
+          <w:szCs w:val="24"/>
+        </w:rPr>
+        <w:t>I did not have status in any of these countries.</w:t>
+      </w:r>
+    </w:p>
+    <w:p>
+      <w:pPr>
+        <w:rPr>
+          <w:sz w:val="24"/>
+          <w:szCs w:val="24"/>
+        </w:rPr>
+      </w:pPr>
+      <w:r>
+        <w:rPr>
+          <w:sz w:val="24"/>
+          <w:szCs w:val="24"/>
+        </w:rPr>
+        <w:t>{%p endif %}</w:t>
+      </w:r>
+    </w:p>
+    <w:p>
+      <w:pPr>
+        <w:rPr>
+          <w:sz w:val="24"/>
+          <w:szCs w:val="24"/>
+        </w:rPr>
+      </w:pPr>
+      <w:r>
+        <w:rPr>
+          <w:sz w:val="24"/>
+          <w:szCs w:val="24"/>
+        </w:rPr>
+        <w:t>{%p endif %}</w:t>
+      </w:r>
+      <w:bookmarkStart w:id="0" w:name="_GoBack"/>
+      <w:bookmarkEnd w:id="0"/>
     </w:p>
     <w:sectPr>
       <w:pgSz w:w="12240" w:h="15840"/>
@@ -872,6 +1029,26 @@
 </file>
 
 <file path=customXml/item1.xml><?xml version="1.0" encoding="utf-8"?>
+<?mso-contentType ?>
+<FormTemplates xmlns="http://schemas.microsoft.com/sharepoint/v3/contenttype/forms">
+  <Display>DocumentLibraryForm</Display>
+  <Edit>DocumentLibraryForm</Edit>
+  <New>DocumentLibraryForm</New>
+</FormTemplates>
+</file>
+
+<file path=customXml/item2.xml><?xml version="1.0" encoding="utf-8"?>
+<p:properties xmlns:p="http://schemas.microsoft.com/office/2006/metadata/properties" xmlns:xsi="http://www.w3.org/2001/XMLSchema-instance" xmlns:pc="http://schemas.microsoft.com/office/infopath/2007/PartnerControls">
+  <documentManagement>
+    <TaxCatchAll xmlns="fc2e0b91-73db-4711-986b-9e7114b1c780" xsi:nil="true"/>
+    <lcf76f155ced4ddcb4097134ff3c332f xmlns="aa22b7f0-1c77-4983-9187-bff8e7aaefd5">
+      <Terms xmlns="http://schemas.microsoft.com/office/infopath/2007/PartnerControls"/>
+    </lcf76f155ced4ddcb4097134ff3c332f>
+  </documentManagement>
+</p:properties>
+</file>
+
+<file path=customXml/item3.xml><?xml version="1.0" encoding="utf-8"?>
 <ct:contentTypeSchema xmlns:ct="http://schemas.microsoft.com/office/2006/metadata/contentType" xmlns:ma="http://schemas.microsoft.com/office/2006/metadata/properties/metaAttributes" ct:_="" ma:_="" ma:contentTypeName="Document" ma:contentTypeID="0x01010041FCC52ECBA99C44897D8B99E45B6EB2" ma:contentTypeVersion="18" ma:contentTypeDescription="Create a new document." ma:contentTypeScope="" ma:versionID="043990ad1d428359a5afb12abf111747">
   <xsd:schema xmlns:xsd="http://www.w3.org/2001/XMLSchema" xmlns:xs="http://www.w3.org/2001/XMLSchema" xmlns:p="http://schemas.microsoft.com/office/2006/metadata/properties" xmlns:ns2="aa22b7f0-1c77-4983-9187-bff8e7aaefd5" xmlns:ns3="fc2e0b91-73db-4711-986b-9e7114b1c780" targetNamespace="http://schemas.microsoft.com/office/2006/metadata/properties" ma:root="true" ma:fieldsID="0bb377ea73dee0866193549ecf1cd094" ns2:_="" ns3:_="">
     <xsd:import namespace="aa22b7f0-1c77-4983-9187-bff8e7aaefd5"/>
@@ -1114,27 +1291,26 @@
 </ct:contentTypeSchema>
 </file>
 
-<file path=customXml/item2.xml><?xml version="1.0" encoding="utf-8"?>
-<p:properties xmlns:p="http://schemas.microsoft.com/office/2006/metadata/properties" xmlns:xsi="http://www.w3.org/2001/XMLSchema-instance" xmlns:pc="http://schemas.microsoft.com/office/infopath/2007/PartnerControls">
-  <documentManagement>
-    <TaxCatchAll xmlns="fc2e0b91-73db-4711-986b-9e7114b1c780" xsi:nil="true"/>
-    <lcf76f155ced4ddcb4097134ff3c332f xmlns="aa22b7f0-1c77-4983-9187-bff8e7aaefd5">
-      <Terms xmlns="http://schemas.microsoft.com/office/infopath/2007/PartnerControls"/>
-    </lcf76f155ced4ddcb4097134ff3c332f>
-  </documentManagement>
-</p:properties>
+<file path=customXml/itemProps1.xml><?xml version="1.0" encoding="utf-8"?>
+<ds:datastoreItem xmlns:ds="http://schemas.openxmlformats.org/officeDocument/2006/customXml" ds:itemID="{A25F82D3-D710-4235-9F5C-E9AE91C726DB}">
+  <ds:schemaRefs>
+    <ds:schemaRef ds:uri="http://schemas.microsoft.com/sharepoint/v3/contenttype/forms"/>
+  </ds:schemaRefs>
+</ds:datastoreItem>
 </file>
 
-<file path=customXml/item3.xml><?xml version="1.0" encoding="utf-8"?>
-<?mso-contentType ?>
-<FormTemplates xmlns="http://schemas.microsoft.com/sharepoint/v3/contenttype/forms">
-  <Display>DocumentLibraryForm</Display>
-  <Edit>DocumentLibraryForm</Edit>
-  <New>DocumentLibraryForm</New>
-</FormTemplates>
+<file path=customXml/itemProps2.xml><?xml version="1.0" encoding="utf-8"?>
+<ds:datastoreItem xmlns:ds="http://schemas.openxmlformats.org/officeDocument/2006/customXml" ds:itemID="{0C379E19-79B0-47F1-8F42-1FDDB3FE2FFC}">
+  <ds:schemaRefs>
+    <ds:schemaRef ds:uri="http://schemas.microsoft.com/office/2006/metadata/properties"/>
+    <ds:schemaRef ds:uri="http://schemas.microsoft.com/office/infopath/2007/PartnerControls"/>
+    <ds:schemaRef ds:uri="fc2e0b91-73db-4711-986b-9e7114b1c780"/>
+    <ds:schemaRef ds:uri="aa22b7f0-1c77-4983-9187-bff8e7aaefd5"/>
+  </ds:schemaRefs>
+</ds:datastoreItem>
 </file>
 
-<file path=customXml/itemProps1.xml><?xml version="1.0" encoding="utf-8"?>
+<file path=customXml/itemProps3.xml><?xml version="1.0" encoding="utf-8"?>
 <ds:datastoreItem xmlns:ds="http://schemas.openxmlformats.org/officeDocument/2006/customXml" ds:itemID="{5863A077-E027-443C-91F4-0D7DCC0B4FB1}">
   <ds:schemaRefs>
     <ds:schemaRef ds:uri="http://schemas.microsoft.com/office/2006/metadata/contentType"/>
@@ -1151,23 +1327,4 @@
     <ds:schemaRef ds:uri="http://schemas.microsoft.com/internal/obd"/>
   </ds:schemaRefs>
 </ds:datastoreItem>
-</file>
-
-<file path=customXml/itemProps2.xml><?xml version="1.0" encoding="utf-8"?>
-<ds:datastoreItem xmlns:ds="http://schemas.openxmlformats.org/officeDocument/2006/customXml" ds:itemID="{0C379E19-79B0-47F1-8F42-1FDDB3FE2FFC}">
-  <ds:schemaRefs>
-    <ds:schemaRef ds:uri="http://schemas.microsoft.com/office/2006/metadata/properties"/>
-    <ds:schemaRef ds:uri="http://schemas.microsoft.com/office/infopath/2007/PartnerControls"/>
-    <ds:schemaRef ds:uri="fc2e0b91-73db-4711-986b-9e7114b1c780"/>
-    <ds:schemaRef ds:uri="aa22b7f0-1c77-4983-9187-bff8e7aaefd5"/>
-  </ds:schemaRefs>
-</ds:datastoreItem>
-</file>
-
-<file path=customXml/itemProps3.xml><?xml version="1.0" encoding="utf-8"?>
-<ds:datastoreItem xmlns:ds="http://schemas.openxmlformats.org/officeDocument/2006/customXml" ds:itemID="{A25F82D3-D710-4235-9F5C-E9AE91C726DB}">
-  <ds:schemaRefs>
-    <ds:schemaRef ds:uri="http://schemas.microsoft.com/sharepoint/v3/contenttype/forms"/>
-  </ds:schemaRefs>
-</ds:datastoreItem>
 </file>
</xml_diff>

<commit_message>
Fix paragraph marking in transit addendum
</commit_message>
<xml_diff>
--- a/docassemble/USCISApplications/data/templates/TPS_addendum_transit.docx
+++ b/docassemble/USCISApplications/data/templates/TPS_addendum_transit.docx
@@ -118,37 +118,36 @@
     </w:p>
     <w:p/>
     <w:p>
+      <w:r>
+        <w:t xml:space="preserve">{%p if </w:t>
+      </w:r>
+      <w:r>
+        <w:t>users[</w:t>
+      </w:r>
+      <w:proofErr w:type="spellStart"/>
+      <w:r>
+        <w:t>i</w:t>
+      </w:r>
+      <w:proofErr w:type="spellEnd"/>
+      <w:r>
+        <w:t>].</w:t>
+      </w:r>
+      <w:proofErr w:type="spellStart"/>
+      <w:r>
+        <w:t>traveled_through_central_america</w:t>
+      </w:r>
+      <w:proofErr w:type="spellEnd"/>
+      <w:r>
+        <w:t xml:space="preserve"> %}</w:t>
+      </w:r>
+    </w:p>
+    <w:p>
       <w:pPr>
         <w:rPr>
           <w:sz w:val="24"/>
           <w:szCs w:val="24"/>
         </w:rPr>
       </w:pPr>
-      <w:r>
-        <w:t xml:space="preserve">{%p if </w:t>
-      </w:r>
-      <w:r>
-        <w:t>users[</w:t>
-      </w:r>
-      <w:proofErr w:type="spellStart"/>
-      <w:r>
-        <w:t>i</w:t>
-      </w:r>
-      <w:proofErr w:type="spellEnd"/>
-      <w:r>
-        <w:t>].</w:t>
-      </w:r>
-      <w:proofErr w:type="spellStart"/>
-      <w:r>
-        <w:t>traveled_through_central_america</w:t>
-      </w:r>
-      <w:proofErr w:type="spellEnd"/>
-      <w:r>
-        <w:t xml:space="preserve"> %}</w:t>
-      </w:r>
-      <w:r>
-        <w:br/>
-      </w:r>
       <w:r>
         <w:rPr>
           <w:sz w:val="24"/>

</xml_diff>

<commit_message>
closed three minor issues with improperly or not displayed pdf fields
</commit_message>
<xml_diff>
--- a/docassemble/USCISApplications/data/templates/TPS_addendum_transit.docx
+++ b/docassemble/USCISApplications/data/templates/TPS_addendum_transit.docx
@@ -115,8 +115,31 @@
         </w:rPr>
         <w:t xml:space="preserve"> }}</w:t>
       </w:r>
-      <w:bookmarkStart w:id="0" w:name="_GoBack"/>
-      <w:bookmarkEnd w:id="0"/>
+    </w:p>
+    <w:p/>
+    <w:p>
+      <w:r>
+        <w:t xml:space="preserve">{%p if </w:t>
+      </w:r>
+      <w:r>
+        <w:t>users[</w:t>
+      </w:r>
+      <w:proofErr w:type="spellStart"/>
+      <w:r>
+        <w:t>i</w:t>
+      </w:r>
+      <w:proofErr w:type="spellEnd"/>
+      <w:r>
+        <w:t>].</w:t>
+      </w:r>
+      <w:proofErr w:type="spellStart"/>
+      <w:r>
+        <w:t>traveled_through_central_america</w:t>
+      </w:r>
+      <w:proofErr w:type="spellEnd"/>
+      <w:r>
+        <w:t xml:space="preserve"> %}</w:t>
+      </w:r>
     </w:p>
     <w:p>
       <w:pPr>
@@ -126,15 +149,148 @@
         </w:rPr>
       </w:pPr>
       <w:r>
-        <w:br/>
-      </w:r>
-      <w:r>
         <w:rPr>
           <w:sz w:val="24"/>
           <w:szCs w:val="24"/>
         </w:rPr>
         <w:t>After leaving Venezuela, I transited through Colombia, Panama, Costa Rica, Nicaragua, Honduras, Guatemala, and Mexico before arriving in the United States. I did not have status in any of these countries.</w:t>
       </w:r>
+    </w:p>
+    <w:p>
+      <w:pPr>
+        <w:rPr>
+          <w:sz w:val="24"/>
+          <w:szCs w:val="24"/>
+        </w:rPr>
+      </w:pPr>
+      <w:r>
+        <w:rPr>
+          <w:sz w:val="24"/>
+          <w:szCs w:val="24"/>
+        </w:rPr>
+        <w:t>{%p else %}</w:t>
+      </w:r>
+    </w:p>
+    <w:p>
+      <w:r>
+        <w:t xml:space="preserve">After leaving my home country, I transited through {{ </w:t>
+      </w:r>
+      <w:r>
+        <w:t>users[</w:t>
+      </w:r>
+      <w:proofErr w:type="spellStart"/>
+      <w:r>
+        <w:t>i</w:t>
+      </w:r>
+      <w:proofErr w:type="spellEnd"/>
+      <w:r>
+        <w:t>].</w:t>
+      </w:r>
+      <w:proofErr w:type="spellStart"/>
+      <w:r>
+        <w:t>traveled_through_other_countries</w:t>
+      </w:r>
+      <w:proofErr w:type="spellEnd"/>
+      <w:r>
+        <w:t xml:space="preserve"> }} before arriving in the United States. </w:t>
+      </w:r>
+    </w:p>
+    <w:p>
+      <w:r>
+        <w:t xml:space="preserve">{%p if </w:t>
+      </w:r>
+      <w:r>
+        <w:t>users[</w:t>
+      </w:r>
+      <w:proofErr w:type="spellStart"/>
+      <w:r>
+        <w:t>i</w:t>
+      </w:r>
+      <w:proofErr w:type="spellEnd"/>
+      <w:r>
+        <w:t>].</w:t>
+      </w:r>
+      <w:proofErr w:type="spellStart"/>
+      <w:r>
+        <w:t>has_immigration_status_in_countries_traveled_through</w:t>
+      </w:r>
+      <w:proofErr w:type="spellEnd"/>
+      <w:r>
+        <w:t xml:space="preserve"> %}</w:t>
+      </w:r>
+    </w:p>
+    <w:p>
+      <w:r>
+        <w:t>My status was {{ fix_punctuation(</w:t>
+      </w:r>
+      <w:r>
+        <w:t>users[i].immigration_status_in_countries_traveled_through</w:t>
+      </w:r>
+      <w:r>
+        <w:t>) }}</w:t>
+      </w:r>
+    </w:p>
+    <w:p>
+      <w:pPr>
+        <w:rPr>
+          <w:sz w:val="24"/>
+          <w:szCs w:val="24"/>
+        </w:rPr>
+      </w:pPr>
+      <w:r>
+        <w:rPr>
+          <w:sz w:val="24"/>
+          <w:szCs w:val="24"/>
+        </w:rPr>
+        <w:t>{%p else %}</w:t>
+      </w:r>
+    </w:p>
+    <w:p>
+      <w:pPr>
+        <w:rPr>
+          <w:sz w:val="24"/>
+          <w:szCs w:val="24"/>
+        </w:rPr>
+      </w:pPr>
+      <w:r>
+        <w:rPr>
+          <w:sz w:val="24"/>
+          <w:szCs w:val="24"/>
+        </w:rPr>
+        <w:t>I did not have status in any of these countries.</w:t>
+      </w:r>
+    </w:p>
+    <w:p>
+      <w:pPr>
+        <w:rPr>
+          <w:sz w:val="24"/>
+          <w:szCs w:val="24"/>
+        </w:rPr>
+      </w:pPr>
+      <w:r>
+        <w:rPr>
+          <w:sz w:val="24"/>
+          <w:szCs w:val="24"/>
+        </w:rPr>
+        <w:t>{%p endif %}</w:t>
+      </w:r>
+    </w:p>
+    <w:p>
+      <w:pPr>
+        <w:rPr>
+          <w:sz w:val="24"/>
+          <w:szCs w:val="24"/>
+        </w:rPr>
+      </w:pPr>
+      <w:r>
+        <w:rPr>
+          <w:sz w:val="24"/>
+          <w:szCs w:val="24"/>
+        </w:rPr>
+        <w:t>{%p endif %}</w:t>
+      </w:r>
+      <w:bookmarkStart w:id="0" w:name="_GoBack"/>
+      <w:bookmarkEnd w:id="0"/>
     </w:p>
     <w:sectPr>
       <w:pgSz w:w="12240" w:h="15840"/>
@@ -872,6 +1028,26 @@
 </file>
 
 <file path=customXml/item1.xml><?xml version="1.0" encoding="utf-8"?>
+<?mso-contentType ?>
+<FormTemplates xmlns="http://schemas.microsoft.com/sharepoint/v3/contenttype/forms">
+  <Display>DocumentLibraryForm</Display>
+  <Edit>DocumentLibraryForm</Edit>
+  <New>DocumentLibraryForm</New>
+</FormTemplates>
+</file>
+
+<file path=customXml/item2.xml><?xml version="1.0" encoding="utf-8"?>
+<p:properties xmlns:p="http://schemas.microsoft.com/office/2006/metadata/properties" xmlns:xsi="http://www.w3.org/2001/XMLSchema-instance" xmlns:pc="http://schemas.microsoft.com/office/infopath/2007/PartnerControls">
+  <documentManagement>
+    <TaxCatchAll xmlns="fc2e0b91-73db-4711-986b-9e7114b1c780" xsi:nil="true"/>
+    <lcf76f155ced4ddcb4097134ff3c332f xmlns="aa22b7f0-1c77-4983-9187-bff8e7aaefd5">
+      <Terms xmlns="http://schemas.microsoft.com/office/infopath/2007/PartnerControls"/>
+    </lcf76f155ced4ddcb4097134ff3c332f>
+  </documentManagement>
+</p:properties>
+</file>
+
+<file path=customXml/item3.xml><?xml version="1.0" encoding="utf-8"?>
 <ct:contentTypeSchema xmlns:ct="http://schemas.microsoft.com/office/2006/metadata/contentType" xmlns:ma="http://schemas.microsoft.com/office/2006/metadata/properties/metaAttributes" ct:_="" ma:_="" ma:contentTypeName="Document" ma:contentTypeID="0x01010041FCC52ECBA99C44897D8B99E45B6EB2" ma:contentTypeVersion="18" ma:contentTypeDescription="Create a new document." ma:contentTypeScope="" ma:versionID="043990ad1d428359a5afb12abf111747">
   <xsd:schema xmlns:xsd="http://www.w3.org/2001/XMLSchema" xmlns:xs="http://www.w3.org/2001/XMLSchema" xmlns:p="http://schemas.microsoft.com/office/2006/metadata/properties" xmlns:ns2="aa22b7f0-1c77-4983-9187-bff8e7aaefd5" xmlns:ns3="fc2e0b91-73db-4711-986b-9e7114b1c780" targetNamespace="http://schemas.microsoft.com/office/2006/metadata/properties" ma:root="true" ma:fieldsID="0bb377ea73dee0866193549ecf1cd094" ns2:_="" ns3:_="">
     <xsd:import namespace="aa22b7f0-1c77-4983-9187-bff8e7aaefd5"/>
@@ -1114,27 +1290,26 @@
 </ct:contentTypeSchema>
 </file>
 
-<file path=customXml/item2.xml><?xml version="1.0" encoding="utf-8"?>
-<p:properties xmlns:p="http://schemas.microsoft.com/office/2006/metadata/properties" xmlns:xsi="http://www.w3.org/2001/XMLSchema-instance" xmlns:pc="http://schemas.microsoft.com/office/infopath/2007/PartnerControls">
-  <documentManagement>
-    <TaxCatchAll xmlns="fc2e0b91-73db-4711-986b-9e7114b1c780" xsi:nil="true"/>
-    <lcf76f155ced4ddcb4097134ff3c332f xmlns="aa22b7f0-1c77-4983-9187-bff8e7aaefd5">
-      <Terms xmlns="http://schemas.microsoft.com/office/infopath/2007/PartnerControls"/>
-    </lcf76f155ced4ddcb4097134ff3c332f>
-  </documentManagement>
-</p:properties>
+<file path=customXml/itemProps1.xml><?xml version="1.0" encoding="utf-8"?>
+<ds:datastoreItem xmlns:ds="http://schemas.openxmlformats.org/officeDocument/2006/customXml" ds:itemID="{A25F82D3-D710-4235-9F5C-E9AE91C726DB}">
+  <ds:schemaRefs>
+    <ds:schemaRef ds:uri="http://schemas.microsoft.com/sharepoint/v3/contenttype/forms"/>
+  </ds:schemaRefs>
+</ds:datastoreItem>
 </file>
 
-<file path=customXml/item3.xml><?xml version="1.0" encoding="utf-8"?>
-<?mso-contentType ?>
-<FormTemplates xmlns="http://schemas.microsoft.com/sharepoint/v3/contenttype/forms">
-  <Display>DocumentLibraryForm</Display>
-  <Edit>DocumentLibraryForm</Edit>
-  <New>DocumentLibraryForm</New>
-</FormTemplates>
+<file path=customXml/itemProps2.xml><?xml version="1.0" encoding="utf-8"?>
+<ds:datastoreItem xmlns:ds="http://schemas.openxmlformats.org/officeDocument/2006/customXml" ds:itemID="{0C379E19-79B0-47F1-8F42-1FDDB3FE2FFC}">
+  <ds:schemaRefs>
+    <ds:schemaRef ds:uri="http://schemas.microsoft.com/office/2006/metadata/properties"/>
+    <ds:schemaRef ds:uri="http://schemas.microsoft.com/office/infopath/2007/PartnerControls"/>
+    <ds:schemaRef ds:uri="fc2e0b91-73db-4711-986b-9e7114b1c780"/>
+    <ds:schemaRef ds:uri="aa22b7f0-1c77-4983-9187-bff8e7aaefd5"/>
+  </ds:schemaRefs>
+</ds:datastoreItem>
 </file>
 
-<file path=customXml/itemProps1.xml><?xml version="1.0" encoding="utf-8"?>
+<file path=customXml/itemProps3.xml><?xml version="1.0" encoding="utf-8"?>
 <ds:datastoreItem xmlns:ds="http://schemas.openxmlformats.org/officeDocument/2006/customXml" ds:itemID="{5863A077-E027-443C-91F4-0D7DCC0B4FB1}">
   <ds:schemaRefs>
     <ds:schemaRef ds:uri="http://schemas.microsoft.com/office/2006/metadata/contentType"/>
@@ -1151,23 +1326,4 @@
     <ds:schemaRef ds:uri="http://schemas.microsoft.com/internal/obd"/>
   </ds:schemaRefs>
 </ds:datastoreItem>
-</file>
-
-<file path=customXml/itemProps2.xml><?xml version="1.0" encoding="utf-8"?>
-<ds:datastoreItem xmlns:ds="http://schemas.openxmlformats.org/officeDocument/2006/customXml" ds:itemID="{0C379E19-79B0-47F1-8F42-1FDDB3FE2FFC}">
-  <ds:schemaRefs>
-    <ds:schemaRef ds:uri="http://schemas.microsoft.com/office/2006/metadata/properties"/>
-    <ds:schemaRef ds:uri="http://schemas.microsoft.com/office/infopath/2007/PartnerControls"/>
-    <ds:schemaRef ds:uri="fc2e0b91-73db-4711-986b-9e7114b1c780"/>
-    <ds:schemaRef ds:uri="aa22b7f0-1c77-4983-9187-bff8e7aaefd5"/>
-  </ds:schemaRefs>
-</ds:datastoreItem>
-</file>
-
-<file path=customXml/itemProps3.xml><?xml version="1.0" encoding="utf-8"?>
-<ds:datastoreItem xmlns:ds="http://schemas.openxmlformats.org/officeDocument/2006/customXml" ds:itemID="{A25F82D3-D710-4235-9F5C-E9AE91C726DB}">
-  <ds:schemaRefs>
-    <ds:schemaRef ds:uri="http://schemas.microsoft.com/sharepoint/v3/contenttype/forms"/>
-  </ds:schemaRefs>
-</ds:datastoreItem>
 </file>
</xml_diff>

<commit_message>
Fix #196 - correct addendum for custom countries transited through
</commit_message>
<xml_diff>
--- a/docassemble/USCISApplications/data/templates/TPS_addendum_transit.docx
+++ b/docassemble/USCISApplications/data/templates/TPS_addendum_transit.docx
@@ -80,13 +80,59 @@
         </w:rPr>
         <w:t xml:space="preserve">: </w:t>
       </w:r>
+      <w:proofErr w:type="gramStart"/>
       <w:r>
         <w:rPr>
           <w:sz w:val="24"/>
           <w:szCs w:val="24"/>
           <w:u w:val="single"/>
         </w:rPr>
-        <w:t>{{ users[i].a_number }}</w:t>
+        <w:t>{{ users</w:t>
+      </w:r>
+      <w:proofErr w:type="gramEnd"/>
+      <w:r>
+        <w:rPr>
+          <w:sz w:val="24"/>
+          <w:szCs w:val="24"/>
+          <w:u w:val="single"/>
+        </w:rPr>
+        <w:t>[</w:t>
+      </w:r>
+      <w:proofErr w:type="spellStart"/>
+      <w:r>
+        <w:rPr>
+          <w:sz w:val="24"/>
+          <w:szCs w:val="24"/>
+          <w:u w:val="single"/>
+        </w:rPr>
+        <w:t>i</w:t>
+      </w:r>
+      <w:proofErr w:type="spellEnd"/>
+      <w:r>
+        <w:rPr>
+          <w:sz w:val="24"/>
+          <w:szCs w:val="24"/>
+          <w:u w:val="single"/>
+        </w:rPr>
+        <w:t>].</w:t>
+      </w:r>
+      <w:proofErr w:type="spellStart"/>
+      <w:r>
+        <w:rPr>
+          <w:sz w:val="24"/>
+          <w:szCs w:val="24"/>
+          <w:u w:val="single"/>
+        </w:rPr>
+        <w:t>a_number</w:t>
+      </w:r>
+      <w:proofErr w:type="spellEnd"/>
+      <w:r>
+        <w:rPr>
+          <w:sz w:val="24"/>
+          <w:szCs w:val="24"/>
+          <w:u w:val="single"/>
+        </w:rPr>
+        <w:t xml:space="preserve"> }}</w:t>
       </w:r>
     </w:p>
     <w:p/>
@@ -95,8 +141,45 @@
         <w:t xml:space="preserve">{%p if </w:t>
       </w:r>
       <w:r>
-        <w:t>users[i].traveled_through_central_america</w:t>
-      </w:r>
+        <w:t>users[</w:t>
+      </w:r>
+      <w:proofErr w:type="spellStart"/>
+      <w:r>
+        <w:t>i</w:t>
+      </w:r>
+      <w:proofErr w:type="spellEnd"/>
+      <w:proofErr w:type="gramStart"/>
+      <w:r>
+        <w:t>].</w:t>
+      </w:r>
+      <w:proofErr w:type="spellStart"/>
+      <w:r>
+        <w:t>traveled</w:t>
+      </w:r>
+      <w:proofErr w:type="gramEnd"/>
+      <w:r>
+        <w:t>_through_central_america</w:t>
+      </w:r>
+      <w:proofErr w:type="spellEnd"/>
+      <w:r>
+        <w:t xml:space="preserve"> and users[</w:t>
+      </w:r>
+      <w:proofErr w:type="spellStart"/>
+      <w:r>
+        <w:t>i</w:t>
+      </w:r>
+      <w:proofErr w:type="spellEnd"/>
+      <w:r>
+        <w:t>]</w:t>
+      </w:r>
+      <w:r>
+        <w:t>.</w:t>
+      </w:r>
+      <w:proofErr w:type="spellStart"/>
+      <w:r>
+        <w:t>traveled_through_other_countries</w:t>
+      </w:r>
+      <w:proofErr w:type="spellEnd"/>
       <w:r>
         <w:t xml:space="preserve"> %}</w:t>
       </w:r>
@@ -113,7 +196,110 @@
           <w:sz w:val="24"/>
           <w:szCs w:val="24"/>
         </w:rPr>
-        <w:t>After leaving Venezuela, I transited through Colombia, Panama, Costa Rica, Nicaragua, Honduras, Guatemala, and Mexico before arriving in the United States. I did not have status in any of these countries.</w:t>
+        <w:t xml:space="preserve">After leaving Venezuela, I transited through Colombia, Panama, Costa Rica, Nicaragua, Honduras, Guatemala, </w:t>
+      </w:r>
+      <w:proofErr w:type="gramStart"/>
+      <w:r>
+        <w:rPr>
+          <w:sz w:val="24"/>
+          <w:szCs w:val="24"/>
+        </w:rPr>
+        <w:t>Mexico</w:t>
+      </w:r>
+      <w:r>
+        <w:rPr>
+          <w:sz w:val="24"/>
+          <w:szCs w:val="24"/>
+        </w:rPr>
+        <w:t xml:space="preserve">, </w:t>
+      </w:r>
+      <w:r>
+        <w:rPr>
+          <w:sz w:val="24"/>
+          <w:szCs w:val="24"/>
+        </w:rPr>
+        <w:t xml:space="preserve"> </w:t>
+      </w:r>
+      <w:r>
+        <w:t>{</w:t>
+      </w:r>
+      <w:proofErr w:type="gramEnd"/>
+      <w:r>
+        <w:t xml:space="preserve">{ </w:t>
+      </w:r>
+      <w:r>
+        <w:t>comma_and_list(</w:t>
+      </w:r>
+      <w:r>
+        <w:t>users[i].</w:t>
+      </w:r>
+      <w:r>
+        <w:t>other_countries_traveled_through</w:t>
+      </w:r>
+      <w:r>
+        <w:t>.split(“, ”)</w:t>
+      </w:r>
+      <w:r>
+        <w:t>)</w:t>
+      </w:r>
+      <w:r>
+        <w:t xml:space="preserve"> }} </w:t>
+      </w:r>
+      <w:r>
+        <w:rPr>
+          <w:sz w:val="24"/>
+          <w:szCs w:val="24"/>
+        </w:rPr>
+        <w:t>before arriving in the United States.</w:t>
+      </w:r>
+    </w:p>
+    <w:p>
+      <w:r>
+        <w:rPr>
+          <w:sz w:val="24"/>
+          <w:szCs w:val="24"/>
+        </w:rPr>
+        <w:t xml:space="preserve">{%p </w:t>
+      </w:r>
+      <w:proofErr w:type="spellStart"/>
+      <w:r>
+        <w:rPr>
+          <w:sz w:val="24"/>
+          <w:szCs w:val="24"/>
+        </w:rPr>
+        <w:t>elif</w:t>
+      </w:r>
+      <w:proofErr w:type="spellEnd"/>
+      <w:r>
+        <w:rPr>
+          <w:sz w:val="24"/>
+          <w:szCs w:val="24"/>
+        </w:rPr>
+        <w:t xml:space="preserve"> </w:t>
+      </w:r>
+      <w:r>
+        <w:t>users[</w:t>
+      </w:r>
+      <w:proofErr w:type="spellStart"/>
+      <w:r>
+        <w:t>i</w:t>
+      </w:r>
+      <w:proofErr w:type="spellEnd"/>
+      <w:proofErr w:type="gramStart"/>
+      <w:r>
+        <w:t>].</w:t>
+      </w:r>
+      <w:proofErr w:type="spellStart"/>
+      <w:r>
+        <w:t>traveled</w:t>
+      </w:r>
+      <w:proofErr w:type="gramEnd"/>
+      <w:r>
+        <w:t>_through_central_america</w:t>
+      </w:r>
+      <w:proofErr w:type="spellEnd"/>
+      <w:r>
+        <w:t xml:space="preserve"> %}</w:t>
       </w:r>
     </w:p>
     <w:p>
@@ -128,40 +314,35 @@
           <w:sz w:val="24"/>
           <w:szCs w:val="24"/>
         </w:rPr>
-        <w:t>{%p else %}</w:t>
-      </w:r>
-    </w:p>
-    <w:p>
-      <w:r>
-        <w:t xml:space="preserve">After leaving my home country, I transited through {{ </w:t>
-      </w:r>
-      <w:r>
-        <w:t>users[i].traveled_through_other_countries</w:t>
-      </w:r>
-      <w:r>
-        <w:t xml:space="preserve"> }} before arriving in the United States. </w:t>
-      </w:r>
-    </w:p>
-    <w:p>
-      <w:r>
-        <w:t xml:space="preserve">{%p if </w:t>
-      </w:r>
-      <w:r>
-        <w:t>users[i].has_immigration_status_in_countries_traveled_through</w:t>
-      </w:r>
-      <w:r>
-        <w:t xml:space="preserve"> %}</w:t>
-      </w:r>
-    </w:p>
-    <w:p>
-      <w:r>
-        <w:t>My status was {{ fix_punctuation(</w:t>
-      </w:r>
-      <w:r>
-        <w:t>users[i].immigration_status_in_countries_traveled_through</w:t>
-      </w:r>
-      <w:r>
-        <w:t>) }}</w:t>
+        <w:t xml:space="preserve">After leaving Venezuela, I transited through Colombia, Panama, Costa Rica, Nicaragua, Honduras, Guatemala, </w:t>
+      </w:r>
+      <w:r>
+        <w:rPr>
+          <w:sz w:val="24"/>
+          <w:szCs w:val="24"/>
+        </w:rPr>
+        <w:t xml:space="preserve">and </w:t>
+      </w:r>
+      <w:r>
+        <w:rPr>
+          <w:sz w:val="24"/>
+          <w:szCs w:val="24"/>
+        </w:rPr>
+        <w:t>Mexico</w:t>
+      </w:r>
+      <w:r>
+        <w:rPr>
+          <w:sz w:val="24"/>
+          <w:szCs w:val="24"/>
+        </w:rPr>
+        <w:t xml:space="preserve"> </w:t>
+      </w:r>
+      <w:r>
+        <w:rPr>
+          <w:sz w:val="24"/>
+          <w:szCs w:val="24"/>
+        </w:rPr>
+        <w:t>before arriving in the United States.</w:t>
       </w:r>
     </w:p>
     <w:p>
@@ -180,18 +361,84 @@
       </w:r>
     </w:p>
     <w:p>
-      <w:pPr>
-        <w:rPr>
-          <w:sz w:val="24"/>
-          <w:szCs w:val="24"/>
-        </w:rPr>
-      </w:pPr>
-      <w:r>
-        <w:rPr>
-          <w:sz w:val="24"/>
-          <w:szCs w:val="24"/>
-        </w:rPr>
-        <w:t>I did not have status in any of these countries.</w:t>
+      <w:r>
+        <w:t xml:space="preserve">After leaving my home country, I transited through </w:t>
+      </w:r>
+      <w:proofErr w:type="gramStart"/>
+      <w:r>
+        <w:t xml:space="preserve">{{ </w:t>
+      </w:r>
+      <w:r>
+        <w:t>comma</w:t>
+      </w:r>
+      <w:proofErr w:type="gramEnd"/>
+      <w:r>
+        <w:t>_and_list(</w:t>
+      </w:r>
+      <w:r>
+        <w:t>users[i].</w:t>
+      </w:r>
+      <w:r>
+        <w:t>other_countries_traveled_through</w:t>
+      </w:r>
+      <w:r>
+        <w:t>.split(“, ”))</w:t>
+      </w:r>
+      <w:r>
+        <w:t xml:space="preserve"> }} before arriving in the United States. </w:t>
+      </w:r>
+    </w:p>
+    <w:p>
+      <w:r>
+        <w:t>{%p endif %}</w:t>
+      </w:r>
+    </w:p>
+    <w:p>
+      <w:r>
+        <w:t xml:space="preserve">{%p if </w:t>
+      </w:r>
+      <w:r>
+        <w:t>users[</w:t>
+      </w:r>
+      <w:proofErr w:type="spellStart"/>
+      <w:r>
+        <w:t>i</w:t>
+      </w:r>
+      <w:proofErr w:type="spellEnd"/>
+      <w:proofErr w:type="gramStart"/>
+      <w:r>
+        <w:t>].</w:t>
+      </w:r>
+      <w:proofErr w:type="spellStart"/>
+      <w:r>
+        <w:t>has</w:t>
+      </w:r>
+      <w:proofErr w:type="gramEnd"/>
+      <w:r>
+        <w:t>_immigration_status_in_countries_traveled_through</w:t>
+      </w:r>
+      <w:proofErr w:type="spellEnd"/>
+      <w:r>
+        <w:t xml:space="preserve"> %}</w:t>
+      </w:r>
+    </w:p>
+    <w:p>
+      <w:r>
+        <w:t xml:space="preserve">My status was </w:t>
+      </w:r>
+      <w:proofErr w:type="gramStart"/>
+      <w:r>
+        <w:t>{{ fix</w:t>
+      </w:r>
+      <w:proofErr w:type="gramEnd"/>
+      <w:r>
+        <w:t>_punctuation(</w:t>
+      </w:r>
+      <w:r>
+        <w:t>users[i].immigration_status_in_countries_traveled_through</w:t>
+      </w:r>
+      <w:r>
+        <w:t>) }}</w:t>
       </w:r>
     </w:p>
     <w:p>
@@ -206,7 +453,22 @@
           <w:sz w:val="24"/>
           <w:szCs w:val="24"/>
         </w:rPr>
-        <w:t>{%p endif %}</w:t>
+        <w:t>{%p else %}</w:t>
+      </w:r>
+    </w:p>
+    <w:p>
+      <w:pPr>
+        <w:rPr>
+          <w:sz w:val="24"/>
+          <w:szCs w:val="24"/>
+        </w:rPr>
+      </w:pPr>
+      <w:r>
+        <w:rPr>
+          <w:sz w:val="24"/>
+          <w:szCs w:val="24"/>
+        </w:rPr>
+        <w:t>I did not have status in any of these countries.</w:t>
       </w:r>
     </w:p>
     <w:p>
@@ -961,6 +1223,26 @@
 </file>
 
 <file path=customXml/item1.xml><?xml version="1.0" encoding="utf-8"?>
+<?mso-contentType ?>
+<FormTemplates xmlns="http://schemas.microsoft.com/sharepoint/v3/contenttype/forms">
+  <Display>DocumentLibraryForm</Display>
+  <Edit>DocumentLibraryForm</Edit>
+  <New>DocumentLibraryForm</New>
+</FormTemplates>
+</file>
+
+<file path=customXml/item2.xml><?xml version="1.0" encoding="utf-8"?>
+<p:properties xmlns:p="http://schemas.microsoft.com/office/2006/metadata/properties" xmlns:xsi="http://www.w3.org/2001/XMLSchema-instance" xmlns:pc="http://schemas.microsoft.com/office/infopath/2007/PartnerControls">
+  <documentManagement>
+    <TaxCatchAll xmlns="fc2e0b91-73db-4711-986b-9e7114b1c780" xsi:nil="true"/>
+    <lcf76f155ced4ddcb4097134ff3c332f xmlns="aa22b7f0-1c77-4983-9187-bff8e7aaefd5">
+      <Terms xmlns="http://schemas.microsoft.com/office/infopath/2007/PartnerControls"/>
+    </lcf76f155ced4ddcb4097134ff3c332f>
+  </documentManagement>
+</p:properties>
+</file>
+
+<file path=customXml/item3.xml><?xml version="1.0" encoding="utf-8"?>
 <ct:contentTypeSchema xmlns:ct="http://schemas.microsoft.com/office/2006/metadata/contentType" xmlns:ma="http://schemas.microsoft.com/office/2006/metadata/properties/metaAttributes" ct:_="" ma:_="" ma:contentTypeName="Document" ma:contentTypeID="0x01010041FCC52ECBA99C44897D8B99E45B6EB2" ma:contentTypeVersion="18" ma:contentTypeDescription="Create a new document." ma:contentTypeScope="" ma:versionID="043990ad1d428359a5afb12abf111747">
   <xsd:schema xmlns:xsd="http://www.w3.org/2001/XMLSchema" xmlns:xs="http://www.w3.org/2001/XMLSchema" xmlns:p="http://schemas.microsoft.com/office/2006/metadata/properties" xmlns:ns2="aa22b7f0-1c77-4983-9187-bff8e7aaefd5" xmlns:ns3="fc2e0b91-73db-4711-986b-9e7114b1c780" targetNamespace="http://schemas.microsoft.com/office/2006/metadata/properties" ma:root="true" ma:fieldsID="0bb377ea73dee0866193549ecf1cd094" ns2:_="" ns3:_="">
     <xsd:import namespace="aa22b7f0-1c77-4983-9187-bff8e7aaefd5"/>
@@ -1203,27 +1485,26 @@
 </ct:contentTypeSchema>
 </file>
 
-<file path=customXml/item2.xml><?xml version="1.0" encoding="utf-8"?>
-<p:properties xmlns:p="http://schemas.microsoft.com/office/2006/metadata/properties" xmlns:xsi="http://www.w3.org/2001/XMLSchema-instance" xmlns:pc="http://schemas.microsoft.com/office/infopath/2007/PartnerControls">
-  <documentManagement>
-    <TaxCatchAll xmlns="fc2e0b91-73db-4711-986b-9e7114b1c780" xsi:nil="true"/>
-    <lcf76f155ced4ddcb4097134ff3c332f xmlns="aa22b7f0-1c77-4983-9187-bff8e7aaefd5">
-      <Terms xmlns="http://schemas.microsoft.com/office/infopath/2007/PartnerControls"/>
-    </lcf76f155ced4ddcb4097134ff3c332f>
-  </documentManagement>
-</p:properties>
+<file path=customXml/itemProps1.xml><?xml version="1.0" encoding="utf-8"?>
+<ds:datastoreItem xmlns:ds="http://schemas.openxmlformats.org/officeDocument/2006/customXml" ds:itemID="{A25F82D3-D710-4235-9F5C-E9AE91C726DB}">
+  <ds:schemaRefs>
+    <ds:schemaRef ds:uri="http://schemas.microsoft.com/sharepoint/v3/contenttype/forms"/>
+  </ds:schemaRefs>
+</ds:datastoreItem>
 </file>
 
-<file path=customXml/item3.xml><?xml version="1.0" encoding="utf-8"?>
-<?mso-contentType ?>
-<FormTemplates xmlns="http://schemas.microsoft.com/sharepoint/v3/contenttype/forms">
-  <Display>DocumentLibraryForm</Display>
-  <Edit>DocumentLibraryForm</Edit>
-  <New>DocumentLibraryForm</New>
-</FormTemplates>
+<file path=customXml/itemProps2.xml><?xml version="1.0" encoding="utf-8"?>
+<ds:datastoreItem xmlns:ds="http://schemas.openxmlformats.org/officeDocument/2006/customXml" ds:itemID="{0C379E19-79B0-47F1-8F42-1FDDB3FE2FFC}">
+  <ds:schemaRefs>
+    <ds:schemaRef ds:uri="http://schemas.microsoft.com/office/2006/metadata/properties"/>
+    <ds:schemaRef ds:uri="http://schemas.microsoft.com/office/infopath/2007/PartnerControls"/>
+    <ds:schemaRef ds:uri="fc2e0b91-73db-4711-986b-9e7114b1c780"/>
+    <ds:schemaRef ds:uri="aa22b7f0-1c77-4983-9187-bff8e7aaefd5"/>
+  </ds:schemaRefs>
+</ds:datastoreItem>
 </file>
 
-<file path=customXml/itemProps1.xml><?xml version="1.0" encoding="utf-8"?>
+<file path=customXml/itemProps3.xml><?xml version="1.0" encoding="utf-8"?>
 <ds:datastoreItem xmlns:ds="http://schemas.openxmlformats.org/officeDocument/2006/customXml" ds:itemID="{5863A077-E027-443C-91F4-0D7DCC0B4FB1}">
   <ds:schemaRefs>
     <ds:schemaRef ds:uri="http://schemas.microsoft.com/office/2006/metadata/contentType"/>
@@ -1240,23 +1521,4 @@
     <ds:schemaRef ds:uri="http://schemas.microsoft.com/internal/obd"/>
   </ds:schemaRefs>
 </ds:datastoreItem>
-</file>
-
-<file path=customXml/itemProps2.xml><?xml version="1.0" encoding="utf-8"?>
-<ds:datastoreItem xmlns:ds="http://schemas.openxmlformats.org/officeDocument/2006/customXml" ds:itemID="{0C379E19-79B0-47F1-8F42-1FDDB3FE2FFC}">
-  <ds:schemaRefs>
-    <ds:schemaRef ds:uri="http://schemas.microsoft.com/office/2006/metadata/properties"/>
-    <ds:schemaRef ds:uri="http://schemas.microsoft.com/office/infopath/2007/PartnerControls"/>
-    <ds:schemaRef ds:uri="fc2e0b91-73db-4711-986b-9e7114b1c780"/>
-    <ds:schemaRef ds:uri="aa22b7f0-1c77-4983-9187-bff8e7aaefd5"/>
-  </ds:schemaRefs>
-</ds:datastoreItem>
-</file>
-
-<file path=customXml/itemProps3.xml><?xml version="1.0" encoding="utf-8"?>
-<ds:datastoreItem xmlns:ds="http://schemas.openxmlformats.org/officeDocument/2006/customXml" ds:itemID="{A25F82D3-D710-4235-9F5C-E9AE91C726DB}">
-  <ds:schemaRefs>
-    <ds:schemaRef ds:uri="http://schemas.microsoft.com/sharepoint/v3/contenttype/forms"/>
-  </ds:schemaRefs>
-</ds:datastoreItem>
 </file>
</xml_diff>

<commit_message>
added "Parent(s)" as a choice to users[i].who_entered_with_user and converted question to checkboxes, deleted default
</commit_message>
<xml_diff>
--- a/docassemble/USCISApplications/data/templates/TPS_addendum_transit.docx
+++ b/docassemble/USCISApplications/data/templates/TPS_addendum_transit.docx
@@ -80,13 +80,59 @@
         </w:rPr>
         <w:t xml:space="preserve">: </w:t>
       </w:r>
+      <w:proofErr w:type="gramStart"/>
       <w:r>
         <w:rPr>
           <w:sz w:val="24"/>
           <w:szCs w:val="24"/>
           <w:u w:val="single"/>
         </w:rPr>
-        <w:t>{{ users[i].a_number }}</w:t>
+        <w:t>{{ users</w:t>
+      </w:r>
+      <w:proofErr w:type="gramEnd"/>
+      <w:r>
+        <w:rPr>
+          <w:sz w:val="24"/>
+          <w:szCs w:val="24"/>
+          <w:u w:val="single"/>
+        </w:rPr>
+        <w:t>[</w:t>
+      </w:r>
+      <w:proofErr w:type="spellStart"/>
+      <w:r>
+        <w:rPr>
+          <w:sz w:val="24"/>
+          <w:szCs w:val="24"/>
+          <w:u w:val="single"/>
+        </w:rPr>
+        <w:t>i</w:t>
+      </w:r>
+      <w:proofErr w:type="spellEnd"/>
+      <w:r>
+        <w:rPr>
+          <w:sz w:val="24"/>
+          <w:szCs w:val="24"/>
+          <w:u w:val="single"/>
+        </w:rPr>
+        <w:t>].</w:t>
+      </w:r>
+      <w:proofErr w:type="spellStart"/>
+      <w:r>
+        <w:rPr>
+          <w:sz w:val="24"/>
+          <w:szCs w:val="24"/>
+          <w:u w:val="single"/>
+        </w:rPr>
+        <w:t>a_number</w:t>
+      </w:r>
+      <w:proofErr w:type="spellEnd"/>
+      <w:r>
+        <w:rPr>
+          <w:sz w:val="24"/>
+          <w:szCs w:val="24"/>
+          <w:u w:val="single"/>
+        </w:rPr>
+        <w:t xml:space="preserve"> }}</w:t>
       </w:r>
     </w:p>
     <w:p/>
@@ -95,8 +141,45 @@
         <w:t xml:space="preserve">{%p if </w:t>
       </w:r>
       <w:r>
-        <w:t>users[i].traveled_through_central_america</w:t>
-      </w:r>
+        <w:t>users[</w:t>
+      </w:r>
+      <w:proofErr w:type="spellStart"/>
+      <w:r>
+        <w:t>i</w:t>
+      </w:r>
+      <w:proofErr w:type="spellEnd"/>
+      <w:proofErr w:type="gramStart"/>
+      <w:r>
+        <w:t>].</w:t>
+      </w:r>
+      <w:proofErr w:type="spellStart"/>
+      <w:r>
+        <w:t>traveled</w:t>
+      </w:r>
+      <w:proofErr w:type="gramEnd"/>
+      <w:r>
+        <w:t>_through_central_america</w:t>
+      </w:r>
+      <w:proofErr w:type="spellEnd"/>
+      <w:r>
+        <w:t xml:space="preserve"> and users[</w:t>
+      </w:r>
+      <w:proofErr w:type="spellStart"/>
+      <w:r>
+        <w:t>i</w:t>
+      </w:r>
+      <w:proofErr w:type="spellEnd"/>
+      <w:r>
+        <w:t>]</w:t>
+      </w:r>
+      <w:r>
+        <w:t>.</w:t>
+      </w:r>
+      <w:proofErr w:type="spellStart"/>
+      <w:r>
+        <w:t>traveled_through_other_countries</w:t>
+      </w:r>
+      <w:proofErr w:type="spellEnd"/>
       <w:r>
         <w:t xml:space="preserve"> %}</w:t>
       </w:r>
@@ -113,7 +196,110 @@
           <w:sz w:val="24"/>
           <w:szCs w:val="24"/>
         </w:rPr>
-        <w:t>After leaving Venezuela, I transited through Colombia, Panama, Costa Rica, Nicaragua, Honduras, Guatemala, and Mexico before arriving in the United States. I did not have status in any of these countries.</w:t>
+        <w:t xml:space="preserve">After leaving Venezuela, I transited through Colombia, Panama, Costa Rica, Nicaragua, Honduras, Guatemala, </w:t>
+      </w:r>
+      <w:proofErr w:type="gramStart"/>
+      <w:r>
+        <w:rPr>
+          <w:sz w:val="24"/>
+          <w:szCs w:val="24"/>
+        </w:rPr>
+        <w:t>Mexico</w:t>
+      </w:r>
+      <w:r>
+        <w:rPr>
+          <w:sz w:val="24"/>
+          <w:szCs w:val="24"/>
+        </w:rPr>
+        <w:t xml:space="preserve">, </w:t>
+      </w:r>
+      <w:r>
+        <w:rPr>
+          <w:sz w:val="24"/>
+          <w:szCs w:val="24"/>
+        </w:rPr>
+        <w:t xml:space="preserve"> </w:t>
+      </w:r>
+      <w:r>
+        <w:t>{</w:t>
+      </w:r>
+      <w:proofErr w:type="gramEnd"/>
+      <w:r>
+        <w:t xml:space="preserve">{ </w:t>
+      </w:r>
+      <w:r>
+        <w:t>comma_and_list(</w:t>
+      </w:r>
+      <w:r>
+        <w:t>users[i].</w:t>
+      </w:r>
+      <w:r>
+        <w:t>other_countries_traveled_through</w:t>
+      </w:r>
+      <w:r>
+        <w:t>.split(“, ”)</w:t>
+      </w:r>
+      <w:r>
+        <w:t>)</w:t>
+      </w:r>
+      <w:r>
+        <w:t xml:space="preserve"> }} </w:t>
+      </w:r>
+      <w:r>
+        <w:rPr>
+          <w:sz w:val="24"/>
+          <w:szCs w:val="24"/>
+        </w:rPr>
+        <w:t>before arriving in the United States.</w:t>
+      </w:r>
+    </w:p>
+    <w:p>
+      <w:r>
+        <w:rPr>
+          <w:sz w:val="24"/>
+          <w:szCs w:val="24"/>
+        </w:rPr>
+        <w:t xml:space="preserve">{%p </w:t>
+      </w:r>
+      <w:proofErr w:type="spellStart"/>
+      <w:r>
+        <w:rPr>
+          <w:sz w:val="24"/>
+          <w:szCs w:val="24"/>
+        </w:rPr>
+        <w:t>elif</w:t>
+      </w:r>
+      <w:proofErr w:type="spellEnd"/>
+      <w:r>
+        <w:rPr>
+          <w:sz w:val="24"/>
+          <w:szCs w:val="24"/>
+        </w:rPr>
+        <w:t xml:space="preserve"> </w:t>
+      </w:r>
+      <w:r>
+        <w:t>users[</w:t>
+      </w:r>
+      <w:proofErr w:type="spellStart"/>
+      <w:r>
+        <w:t>i</w:t>
+      </w:r>
+      <w:proofErr w:type="spellEnd"/>
+      <w:proofErr w:type="gramStart"/>
+      <w:r>
+        <w:t>].</w:t>
+      </w:r>
+      <w:proofErr w:type="spellStart"/>
+      <w:r>
+        <w:t>traveled</w:t>
+      </w:r>
+      <w:proofErr w:type="gramEnd"/>
+      <w:r>
+        <w:t>_through_central_america</w:t>
+      </w:r>
+      <w:proofErr w:type="spellEnd"/>
+      <w:r>
+        <w:t xml:space="preserve"> %}</w:t>
       </w:r>
     </w:p>
     <w:p>
@@ -128,40 +314,35 @@
           <w:sz w:val="24"/>
           <w:szCs w:val="24"/>
         </w:rPr>
-        <w:t>{%p else %}</w:t>
-      </w:r>
-    </w:p>
-    <w:p>
-      <w:r>
-        <w:t xml:space="preserve">After leaving my home country, I transited through {{ </w:t>
-      </w:r>
-      <w:r>
-        <w:t>users[i].traveled_through_other_countries</w:t>
-      </w:r>
-      <w:r>
-        <w:t xml:space="preserve"> }} before arriving in the United States. </w:t>
-      </w:r>
-    </w:p>
-    <w:p>
-      <w:r>
-        <w:t xml:space="preserve">{%p if </w:t>
-      </w:r>
-      <w:r>
-        <w:t>users[i].has_immigration_status_in_countries_traveled_through</w:t>
-      </w:r>
-      <w:r>
-        <w:t xml:space="preserve"> %}</w:t>
-      </w:r>
-    </w:p>
-    <w:p>
-      <w:r>
-        <w:t>My status was {{ fix_punctuation(</w:t>
-      </w:r>
-      <w:r>
-        <w:t>users[i].immigration_status_in_countries_traveled_through</w:t>
-      </w:r>
-      <w:r>
-        <w:t>) }}</w:t>
+        <w:t xml:space="preserve">After leaving Venezuela, I transited through Colombia, Panama, Costa Rica, Nicaragua, Honduras, Guatemala, </w:t>
+      </w:r>
+      <w:r>
+        <w:rPr>
+          <w:sz w:val="24"/>
+          <w:szCs w:val="24"/>
+        </w:rPr>
+        <w:t xml:space="preserve">and </w:t>
+      </w:r>
+      <w:r>
+        <w:rPr>
+          <w:sz w:val="24"/>
+          <w:szCs w:val="24"/>
+        </w:rPr>
+        <w:t>Mexico</w:t>
+      </w:r>
+      <w:r>
+        <w:rPr>
+          <w:sz w:val="24"/>
+          <w:szCs w:val="24"/>
+        </w:rPr>
+        <w:t xml:space="preserve"> </w:t>
+      </w:r>
+      <w:r>
+        <w:rPr>
+          <w:sz w:val="24"/>
+          <w:szCs w:val="24"/>
+        </w:rPr>
+        <w:t>before arriving in the United States.</w:t>
       </w:r>
     </w:p>
     <w:p>
@@ -180,18 +361,84 @@
       </w:r>
     </w:p>
     <w:p>
-      <w:pPr>
-        <w:rPr>
-          <w:sz w:val="24"/>
-          <w:szCs w:val="24"/>
-        </w:rPr>
-      </w:pPr>
-      <w:r>
-        <w:rPr>
-          <w:sz w:val="24"/>
-          <w:szCs w:val="24"/>
-        </w:rPr>
-        <w:t>I did not have status in any of these countries.</w:t>
+      <w:r>
+        <w:t xml:space="preserve">After leaving my home country, I transited through </w:t>
+      </w:r>
+      <w:proofErr w:type="gramStart"/>
+      <w:r>
+        <w:t xml:space="preserve">{{ </w:t>
+      </w:r>
+      <w:r>
+        <w:t>comma</w:t>
+      </w:r>
+      <w:proofErr w:type="gramEnd"/>
+      <w:r>
+        <w:t>_and_list(</w:t>
+      </w:r>
+      <w:r>
+        <w:t>users[i].</w:t>
+      </w:r>
+      <w:r>
+        <w:t>other_countries_traveled_through</w:t>
+      </w:r>
+      <w:r>
+        <w:t>.split(“, ”))</w:t>
+      </w:r>
+      <w:r>
+        <w:t xml:space="preserve"> }} before arriving in the United States. </w:t>
+      </w:r>
+    </w:p>
+    <w:p>
+      <w:r>
+        <w:t>{%p endif %}</w:t>
+      </w:r>
+    </w:p>
+    <w:p>
+      <w:r>
+        <w:t xml:space="preserve">{%p if </w:t>
+      </w:r>
+      <w:r>
+        <w:t>users[</w:t>
+      </w:r>
+      <w:proofErr w:type="spellStart"/>
+      <w:r>
+        <w:t>i</w:t>
+      </w:r>
+      <w:proofErr w:type="spellEnd"/>
+      <w:proofErr w:type="gramStart"/>
+      <w:r>
+        <w:t>].</w:t>
+      </w:r>
+      <w:proofErr w:type="spellStart"/>
+      <w:r>
+        <w:t>has</w:t>
+      </w:r>
+      <w:proofErr w:type="gramEnd"/>
+      <w:r>
+        <w:t>_immigration_status_in_countries_traveled_through</w:t>
+      </w:r>
+      <w:proofErr w:type="spellEnd"/>
+      <w:r>
+        <w:t xml:space="preserve"> %}</w:t>
+      </w:r>
+    </w:p>
+    <w:p>
+      <w:r>
+        <w:t xml:space="preserve">My status was </w:t>
+      </w:r>
+      <w:proofErr w:type="gramStart"/>
+      <w:r>
+        <w:t>{{ fix</w:t>
+      </w:r>
+      <w:proofErr w:type="gramEnd"/>
+      <w:r>
+        <w:t>_punctuation(</w:t>
+      </w:r>
+      <w:r>
+        <w:t>users[i].immigration_status_in_countries_traveled_through</w:t>
+      </w:r>
+      <w:r>
+        <w:t>) }}</w:t>
       </w:r>
     </w:p>
     <w:p>
@@ -206,7 +453,22 @@
           <w:sz w:val="24"/>
           <w:szCs w:val="24"/>
         </w:rPr>
-        <w:t>{%p endif %}</w:t>
+        <w:t>{%p else %}</w:t>
+      </w:r>
+    </w:p>
+    <w:p>
+      <w:pPr>
+        <w:rPr>
+          <w:sz w:val="24"/>
+          <w:szCs w:val="24"/>
+        </w:rPr>
+      </w:pPr>
+      <w:r>
+        <w:rPr>
+          <w:sz w:val="24"/>
+          <w:szCs w:val="24"/>
+        </w:rPr>
+        <w:t>I did not have status in any of these countries.</w:t>
       </w:r>
     </w:p>
     <w:p>
@@ -961,6 +1223,26 @@
 </file>
 
 <file path=customXml/item1.xml><?xml version="1.0" encoding="utf-8"?>
+<?mso-contentType ?>
+<FormTemplates xmlns="http://schemas.microsoft.com/sharepoint/v3/contenttype/forms">
+  <Display>DocumentLibraryForm</Display>
+  <Edit>DocumentLibraryForm</Edit>
+  <New>DocumentLibraryForm</New>
+</FormTemplates>
+</file>
+
+<file path=customXml/item2.xml><?xml version="1.0" encoding="utf-8"?>
+<p:properties xmlns:p="http://schemas.microsoft.com/office/2006/metadata/properties" xmlns:xsi="http://www.w3.org/2001/XMLSchema-instance" xmlns:pc="http://schemas.microsoft.com/office/infopath/2007/PartnerControls">
+  <documentManagement>
+    <TaxCatchAll xmlns="fc2e0b91-73db-4711-986b-9e7114b1c780" xsi:nil="true"/>
+    <lcf76f155ced4ddcb4097134ff3c332f xmlns="aa22b7f0-1c77-4983-9187-bff8e7aaefd5">
+      <Terms xmlns="http://schemas.microsoft.com/office/infopath/2007/PartnerControls"/>
+    </lcf76f155ced4ddcb4097134ff3c332f>
+  </documentManagement>
+</p:properties>
+</file>
+
+<file path=customXml/item3.xml><?xml version="1.0" encoding="utf-8"?>
 <ct:contentTypeSchema xmlns:ct="http://schemas.microsoft.com/office/2006/metadata/contentType" xmlns:ma="http://schemas.microsoft.com/office/2006/metadata/properties/metaAttributes" ct:_="" ma:_="" ma:contentTypeName="Document" ma:contentTypeID="0x01010041FCC52ECBA99C44897D8B99E45B6EB2" ma:contentTypeVersion="18" ma:contentTypeDescription="Create a new document." ma:contentTypeScope="" ma:versionID="043990ad1d428359a5afb12abf111747">
   <xsd:schema xmlns:xsd="http://www.w3.org/2001/XMLSchema" xmlns:xs="http://www.w3.org/2001/XMLSchema" xmlns:p="http://schemas.microsoft.com/office/2006/metadata/properties" xmlns:ns2="aa22b7f0-1c77-4983-9187-bff8e7aaefd5" xmlns:ns3="fc2e0b91-73db-4711-986b-9e7114b1c780" targetNamespace="http://schemas.microsoft.com/office/2006/metadata/properties" ma:root="true" ma:fieldsID="0bb377ea73dee0866193549ecf1cd094" ns2:_="" ns3:_="">
     <xsd:import namespace="aa22b7f0-1c77-4983-9187-bff8e7aaefd5"/>
@@ -1203,27 +1485,26 @@
 </ct:contentTypeSchema>
 </file>
 
-<file path=customXml/item2.xml><?xml version="1.0" encoding="utf-8"?>
-<p:properties xmlns:p="http://schemas.microsoft.com/office/2006/metadata/properties" xmlns:xsi="http://www.w3.org/2001/XMLSchema-instance" xmlns:pc="http://schemas.microsoft.com/office/infopath/2007/PartnerControls">
-  <documentManagement>
-    <TaxCatchAll xmlns="fc2e0b91-73db-4711-986b-9e7114b1c780" xsi:nil="true"/>
-    <lcf76f155ced4ddcb4097134ff3c332f xmlns="aa22b7f0-1c77-4983-9187-bff8e7aaefd5">
-      <Terms xmlns="http://schemas.microsoft.com/office/infopath/2007/PartnerControls"/>
-    </lcf76f155ced4ddcb4097134ff3c332f>
-  </documentManagement>
-</p:properties>
+<file path=customXml/itemProps1.xml><?xml version="1.0" encoding="utf-8"?>
+<ds:datastoreItem xmlns:ds="http://schemas.openxmlformats.org/officeDocument/2006/customXml" ds:itemID="{A25F82D3-D710-4235-9F5C-E9AE91C726DB}">
+  <ds:schemaRefs>
+    <ds:schemaRef ds:uri="http://schemas.microsoft.com/sharepoint/v3/contenttype/forms"/>
+  </ds:schemaRefs>
+</ds:datastoreItem>
 </file>
 
-<file path=customXml/item3.xml><?xml version="1.0" encoding="utf-8"?>
-<?mso-contentType ?>
-<FormTemplates xmlns="http://schemas.microsoft.com/sharepoint/v3/contenttype/forms">
-  <Display>DocumentLibraryForm</Display>
-  <Edit>DocumentLibraryForm</Edit>
-  <New>DocumentLibraryForm</New>
-</FormTemplates>
+<file path=customXml/itemProps2.xml><?xml version="1.0" encoding="utf-8"?>
+<ds:datastoreItem xmlns:ds="http://schemas.openxmlformats.org/officeDocument/2006/customXml" ds:itemID="{0C379E19-79B0-47F1-8F42-1FDDB3FE2FFC}">
+  <ds:schemaRefs>
+    <ds:schemaRef ds:uri="http://schemas.microsoft.com/office/2006/metadata/properties"/>
+    <ds:schemaRef ds:uri="http://schemas.microsoft.com/office/infopath/2007/PartnerControls"/>
+    <ds:schemaRef ds:uri="fc2e0b91-73db-4711-986b-9e7114b1c780"/>
+    <ds:schemaRef ds:uri="aa22b7f0-1c77-4983-9187-bff8e7aaefd5"/>
+  </ds:schemaRefs>
+</ds:datastoreItem>
 </file>
 
-<file path=customXml/itemProps1.xml><?xml version="1.0" encoding="utf-8"?>
+<file path=customXml/itemProps3.xml><?xml version="1.0" encoding="utf-8"?>
 <ds:datastoreItem xmlns:ds="http://schemas.openxmlformats.org/officeDocument/2006/customXml" ds:itemID="{5863A077-E027-443C-91F4-0D7DCC0B4FB1}">
   <ds:schemaRefs>
     <ds:schemaRef ds:uri="http://schemas.microsoft.com/office/2006/metadata/contentType"/>
@@ -1240,23 +1521,4 @@
     <ds:schemaRef ds:uri="http://schemas.microsoft.com/internal/obd"/>
   </ds:schemaRefs>
 </ds:datastoreItem>
-</file>
-
-<file path=customXml/itemProps2.xml><?xml version="1.0" encoding="utf-8"?>
-<ds:datastoreItem xmlns:ds="http://schemas.openxmlformats.org/officeDocument/2006/customXml" ds:itemID="{0C379E19-79B0-47F1-8F42-1FDDB3FE2FFC}">
-  <ds:schemaRefs>
-    <ds:schemaRef ds:uri="http://schemas.microsoft.com/office/2006/metadata/properties"/>
-    <ds:schemaRef ds:uri="http://schemas.microsoft.com/office/infopath/2007/PartnerControls"/>
-    <ds:schemaRef ds:uri="fc2e0b91-73db-4711-986b-9e7114b1c780"/>
-    <ds:schemaRef ds:uri="aa22b7f0-1c77-4983-9187-bff8e7aaefd5"/>
-  </ds:schemaRefs>
-</ds:datastoreItem>
-</file>
-
-<file path=customXml/itemProps3.xml><?xml version="1.0" encoding="utf-8"?>
-<ds:datastoreItem xmlns:ds="http://schemas.openxmlformats.org/officeDocument/2006/customXml" ds:itemID="{A25F82D3-D710-4235-9F5C-E9AE91C726DB}">
-  <ds:schemaRefs>
-    <ds:schemaRef ds:uri="http://schemas.microsoft.com/sharepoint/v3/contenttype/forms"/>
-  </ds:schemaRefs>
-</ds:datastoreItem>
 </file>
</xml_diff>